<commit_message>
tinh lai trong so
</commit_message>
<xml_diff>
--- a/HeThong_CSDLDPT/File/files/CONFRONTING_CORRUPTION_IN_THE_HEALTH_SECTOR_IN_VIETNAM_PATTERNS_AND_PROSPECTS.docx
+++ b/HeThong_CSDLDPT/File/files/CONFRONTING_CORRUPTION_IN_THE_HEALTH_SECTOR_IN_VIETNAM_PATTERNS_AND_PROSPECTS.docx
@@ -11,6 +11,8 @@
           <w:szCs w:val="28"/>
         </w:rPr>
       </w:pPr>
+      <w:bookmarkStart w:id="0" w:name="_GoBack"/>
+      <w:bookmarkEnd w:id="0"/>
     </w:p>
     <w:p>
       <w:pPr>
@@ -1411,8 +1413,6 @@
         </w:rPr>
         <w:t xml:space="preserve"> </w:t>
       </w:r>
-      <w:bookmarkStart w:id="0" w:name="_GoBack"/>
-      <w:bookmarkEnd w:id="0"/>
       <w:r>
         <w:rPr>
           <w:color w:val="231F20"/>
@@ -9537,18 +9537,8 @@
           <w:sz w:val="28"/>
           <w:szCs w:val="28"/>
         </w:rPr>
-        <w:t xml:space="preserve">market in 1989, </w:t>
-      </w:r>
-      <w:proofErr w:type="gramStart"/>
-      <w:r>
-        <w:rPr>
-          <w:color w:val="231F20"/>
-          <w:sz w:val="28"/>
-          <w:szCs w:val="28"/>
-        </w:rPr>
-        <w:t>introduction</w:t>
-      </w:r>
-      <w:proofErr w:type="gramEnd"/>
+        <w:t>market in 1989, introduction</w:t>
+      </w:r>
       <w:r>
         <w:rPr>
           <w:color w:val="231F20"/>
@@ -19148,22 +19138,7 @@
                     <w:spacing w:val="5"/>
                     <w:sz w:val="16"/>
                   </w:rPr>
-                  <w:t xml:space="preserve"> </w:t>
-                </w:r>
-                <w:r>
-                  <w:rPr>
-                    <w:color w:val="231F20"/>
-                    <w:sz w:val="16"/>
-                  </w:rPr>
-                  <w:t>©</w:t>
-                </w:r>
-                <w:r>
-                  <w:rPr>
-                    <w:color w:val="231F20"/>
-                    <w:spacing w:val="5"/>
-                    <w:sz w:val="16"/>
-                  </w:rPr>
-                  <w:t xml:space="preserve"> </w:t>
+                  <w:t xml:space="preserve">  </w:t>
                 </w:r>
                 <w:r>
                   <w:rPr>
@@ -19172,6 +19147,7 @@
                   </w:rPr>
                   <w:t>2012</w:t>
                 </w:r>
+                <w:proofErr w:type="gramEnd"/>
                 <w:r>
                   <w:rPr>
                     <w:color w:val="231F20"/>
@@ -19247,7 +19223,6 @@
                   </w:rPr>
                   <w:t>Ltd.</w:t>
                 </w:r>
-                <w:proofErr w:type="gramEnd"/>
               </w:p>
             </w:txbxContent>
           </v:textbox>
@@ -19463,22 +19438,7 @@
                     <w:spacing w:val="5"/>
                     <w:sz w:val="16"/>
                   </w:rPr>
-                  <w:t xml:space="preserve"> </w:t>
-                </w:r>
-                <w:r>
-                  <w:rPr>
-                    <w:color w:val="231F20"/>
-                    <w:sz w:val="16"/>
-                  </w:rPr>
-                  <w:t>©</w:t>
-                </w:r>
-                <w:r>
-                  <w:rPr>
-                    <w:color w:val="231F20"/>
-                    <w:spacing w:val="5"/>
-                    <w:sz w:val="16"/>
-                  </w:rPr>
-                  <w:t xml:space="preserve"> </w:t>
+                  <w:t xml:space="preserve">  </w:t>
                 </w:r>
                 <w:r>
                   <w:rPr>
@@ -19487,6 +19447,7 @@
                   </w:rPr>
                   <w:t>2012</w:t>
                 </w:r>
+                <w:proofErr w:type="gramEnd"/>
                 <w:r>
                   <w:rPr>
                     <w:color w:val="231F20"/>
@@ -19562,7 +19523,6 @@
                   </w:rPr>
                   <w:t>Ltd.</w:t>
                 </w:r>
-                <w:proofErr w:type="gramEnd"/>
               </w:p>
             </w:txbxContent>
           </v:textbox>

</xml_diff>